<commit_message>
I fixed a small bug and ensured that the run type 1 works. Run type 2 still does not work, and I will work on it next
</commit_message>
<xml_diff>
--- a/TuringCLusterRun.docx
+++ b/TuringCLusterRun.docx
@@ -6,17 +6,23 @@
       <w:pPr>
         <w:rPr>
           <w:b/>
-        </w:rPr>
-      </w:pPr>
-      <w:r>
-        <w:rPr>
-          <w:b/>
+          <w:sz w:val="28"/>
+          <w:szCs w:val="28"/>
+        </w:rPr>
+      </w:pPr>
+      <w:r>
+        <w:rPr>
+          <w:b/>
+          <w:sz w:val="28"/>
+          <w:szCs w:val="28"/>
         </w:rPr>
         <w:t>I</w:t>
       </w:r>
       <w:r>
         <w:rPr>
           <w:b/>
+          <w:sz w:val="28"/>
+          <w:szCs w:val="28"/>
         </w:rPr>
         <w:t xml:space="preserve">nstructions for Running </w:t>
       </w:r>
@@ -24,6 +30,8 @@
       <w:r>
         <w:rPr>
           <w:b/>
+          <w:sz w:val="28"/>
+          <w:szCs w:val="28"/>
         </w:rPr>
         <w:t>LidarMC</w:t>
       </w:r>
@@ -31,12 +39,16 @@
       <w:r>
         <w:rPr>
           <w:b/>
+          <w:sz w:val="28"/>
+          <w:szCs w:val="28"/>
         </w:rPr>
         <w:t>++ O</w:t>
       </w:r>
       <w:r>
         <w:rPr>
           <w:b/>
+          <w:sz w:val="28"/>
+          <w:szCs w:val="28"/>
         </w:rPr>
         <w:t>n the Turing Cluster</w:t>
       </w:r>
@@ -61,13 +73,6 @@
           <w:b/>
         </w:rPr>
       </w:pPr>
-    </w:p>
-    <w:p>
-      <w:pPr>
-        <w:rPr>
-          <w:b/>
-        </w:rPr>
-      </w:pPr>
       <w:r>
         <w:rPr>
           <w:b/>
@@ -256,7 +261,19 @@
         <w:rPr>
           <w:b/>
         </w:rPr>
-        <w:t>Step3</w:t>
+        <w:t>Step</w:t>
+      </w:r>
+      <w:r>
+        <w:rPr>
+          <w:b/>
+        </w:rPr>
+        <w:t xml:space="preserve"> </w:t>
+      </w:r>
+      <w:r>
+        <w:rPr>
+          <w:b/>
+        </w:rPr>
+        <w:t>3</w:t>
       </w:r>
       <w:r>
         <w:rPr>
@@ -312,6 +329,102 @@
     <w:p>
       <w:pPr>
         <w:rPr>
+          <w:b/>
+        </w:rPr>
+      </w:pPr>
+    </w:p>
+    <w:p>
+      <w:pPr>
+        <w:rPr>
+          <w:b/>
+        </w:rPr>
+      </w:pPr>
+      <w:r>
+        <w:rPr>
+          <w:b/>
+        </w:rPr>
+        <w:t xml:space="preserve">Step </w:t>
+      </w:r>
+      <w:r>
+        <w:rPr>
+          <w:b/>
+        </w:rPr>
+        <w:t>4</w:t>
+      </w:r>
+      <w:r>
+        <w:rPr>
+          <w:b/>
+        </w:rPr>
+        <w:t>:</w:t>
+      </w:r>
+      <w:r>
+        <w:rPr>
+          <w:b/>
+        </w:rPr>
+        <w:t xml:space="preserve"> </w:t>
+      </w:r>
+      <w:r>
+        <w:rPr>
+          <w:b/>
+        </w:rPr>
+        <w:t>Submit job using SLURM commands</w:t>
+      </w:r>
+    </w:p>
+    <w:p>
+      <w:pPr>
+        <w:pStyle w:val="ListParagraph"/>
+        <w:rPr>
+          <w:rFonts w:ascii="Monaco" w:hAnsi="Monaco" w:cs="Monaco"/>
+          <w:color w:val="000000" w:themeColor="text1"/>
+          <w:sz w:val="20"/>
+          <w:szCs w:val="20"/>
+        </w:rPr>
+      </w:pPr>
+      <w:proofErr w:type="spellStart"/>
+      <w:r>
+        <w:rPr>
+          <w:rFonts w:ascii="Monaco" w:hAnsi="Monaco" w:cs="Monaco"/>
+          <w:color w:val="000000" w:themeColor="text1"/>
+          <w:sz w:val="20"/>
+          <w:szCs w:val="20"/>
+        </w:rPr>
+        <w:t>sbatch</w:t>
+      </w:r>
+      <w:proofErr w:type="spellEnd"/>
+      <w:r>
+        <w:rPr>
+          <w:rFonts w:ascii="Monaco" w:hAnsi="Monaco" w:cs="Monaco"/>
+          <w:color w:val="000000" w:themeColor="text1"/>
+          <w:sz w:val="20"/>
+          <w:szCs w:val="20"/>
+        </w:rPr>
+        <w:t xml:space="preserve"> lidarSubmission.sh</w:t>
+      </w:r>
+    </w:p>
+    <w:p>
+      <w:pPr>
+        <w:rPr>
+          <w:rFonts w:ascii="Monaco" w:hAnsi="Monaco" w:cs="Monaco"/>
+          <w:color w:val="000000" w:themeColor="text1"/>
+          <w:sz w:val="20"/>
+          <w:szCs w:val="20"/>
+        </w:rPr>
+      </w:pPr>
+    </w:p>
+    <w:p>
+      <w:pPr>
+        <w:pStyle w:val="ListParagraph"/>
+        <w:rPr>
+          <w:rFonts w:ascii="Monaco" w:hAnsi="Monaco" w:cs="Monaco"/>
+          <w:color w:val="000000" w:themeColor="text1"/>
+          <w:sz w:val="20"/>
+          <w:szCs w:val="20"/>
+        </w:rPr>
+      </w:pPr>
+    </w:p>
+    <w:p>
+      <w:pPr>
+        <w:rPr>
           <w:rFonts w:ascii="Monaco" w:hAnsi="Monaco" w:cs="Monaco"/>
           <w:color w:val="000000" w:themeColor="text1"/>
           <w:sz w:val="20"/>
@@ -391,50 +504,128 @@
           <w:szCs w:val="20"/>
         </w:rPr>
       </w:pPr>
+    </w:p>
+    <w:p>
+      <w:pPr>
+        <w:rPr>
+          <w:rFonts w:ascii="Monaco" w:hAnsi="Monaco" w:cs="Monaco"/>
+          <w:b/>
+          <w:color w:val="000000" w:themeColor="text1"/>
+          <w:sz w:val="20"/>
+          <w:szCs w:val="20"/>
+        </w:rPr>
+      </w:pPr>
+      <w:r>
+        <w:rPr>
+          <w:rFonts w:ascii="Monaco" w:hAnsi="Monaco" w:cs="Monaco"/>
+          <w:b/>
+          <w:color w:val="000000" w:themeColor="text1"/>
+          <w:sz w:val="20"/>
+          <w:szCs w:val="20"/>
+        </w:rPr>
+        <w:t>SLURM Commands</w:t>
+      </w:r>
+    </w:p>
+    <w:p>
+      <w:pPr>
+        <w:rPr>
+          <w:rFonts w:ascii="Monaco" w:hAnsi="Monaco" w:cs="Monaco"/>
+          <w:b/>
+          <w:color w:val="000000" w:themeColor="text1"/>
+          <w:sz w:val="20"/>
+          <w:szCs w:val="20"/>
+        </w:rPr>
+      </w:pPr>
+    </w:p>
+    <w:p>
+      <w:pPr>
+        <w:rPr>
+          <w:rFonts w:ascii="Monaco" w:hAnsi="Monaco" w:cs="Monaco"/>
+          <w:color w:val="000000" w:themeColor="text1"/>
+          <w:sz w:val="20"/>
+          <w:szCs w:val="20"/>
+        </w:rPr>
+      </w:pPr>
+      <w:proofErr w:type="spellStart"/>
+      <w:r>
+        <w:rPr>
+          <w:rFonts w:ascii="Monaco" w:hAnsi="Monaco" w:cs="Monaco"/>
+          <w:color w:val="000000" w:themeColor="text1"/>
+          <w:sz w:val="20"/>
+          <w:szCs w:val="20"/>
+        </w:rPr>
+        <w:t>squeue</w:t>
+      </w:r>
+      <w:proofErr w:type="spellEnd"/>
+      <w:r>
+        <w:rPr>
+          <w:rFonts w:ascii="Monaco" w:hAnsi="Monaco" w:cs="Monaco"/>
+          <w:color w:val="000000" w:themeColor="text1"/>
+          <w:sz w:val="20"/>
+          <w:szCs w:val="20"/>
+        </w:rPr>
+        <w:t xml:space="preserve"> </w:t>
+      </w:r>
+      <w:r>
+        <w:rPr>
+          <w:rFonts w:ascii="Monaco" w:hAnsi="Monaco" w:cs="Monaco"/>
+          <w:color w:val="000000" w:themeColor="text1"/>
+          <w:sz w:val="20"/>
+          <w:szCs w:val="20"/>
+        </w:rPr>
+        <w:t>-u bcoll018 // check your jobs</w:t>
+      </w:r>
+    </w:p>
+    <w:p>
+      <w:pPr>
+        <w:rPr>
+          <w:rFonts w:ascii="Monaco" w:hAnsi="Monaco" w:cs="Monaco"/>
+          <w:color w:val="000000" w:themeColor="text1"/>
+          <w:sz w:val="20"/>
+          <w:szCs w:val="20"/>
+        </w:rPr>
+      </w:pPr>
+      <w:proofErr w:type="spellStart"/>
+      <w:r>
+        <w:rPr>
+          <w:rFonts w:ascii="Monaco" w:hAnsi="Monaco" w:cs="Monaco"/>
+          <w:color w:val="000000" w:themeColor="text1"/>
+          <w:sz w:val="20"/>
+          <w:szCs w:val="20"/>
+        </w:rPr>
+        <w:t>sbatch</w:t>
+      </w:r>
+      <w:proofErr w:type="spellEnd"/>
+      <w:r>
+        <w:rPr>
+          <w:rFonts w:ascii="Monaco" w:hAnsi="Monaco" w:cs="Monaco"/>
+          <w:color w:val="000000" w:themeColor="text1"/>
+          <w:sz w:val="20"/>
+          <w:szCs w:val="20"/>
+        </w:rPr>
+        <w:t xml:space="preserve"> lidarSubmission.sh // submit your job</w:t>
+      </w:r>
+    </w:p>
+    <w:p>
+      <w:pPr>
+        <w:rPr>
+          <w:rFonts w:ascii="Monaco" w:hAnsi="Monaco" w:cs="Monaco"/>
+          <w:b/>
+          <w:color w:val="000000" w:themeColor="text1"/>
+          <w:sz w:val="20"/>
+          <w:szCs w:val="20"/>
+        </w:rPr>
+      </w:pPr>
       <w:bookmarkStart w:id="0" w:name="_GoBack"/>
-      <w:bookmarkEnd w:id="0"/>
-    </w:p>
-    <w:p>
-      <w:pPr>
-        <w:rPr>
-          <w:rFonts w:ascii="Monaco" w:hAnsi="Monaco" w:cs="Monaco"/>
-          <w:b/>
-          <w:color w:val="000000" w:themeColor="text1"/>
-          <w:sz w:val="20"/>
-          <w:szCs w:val="20"/>
-        </w:rPr>
-      </w:pPr>
-      <w:r>
-        <w:rPr>
-          <w:rFonts w:ascii="Monaco" w:hAnsi="Monaco" w:cs="Monaco"/>
-          <w:b/>
-          <w:color w:val="000000" w:themeColor="text1"/>
-          <w:sz w:val="20"/>
-          <w:szCs w:val="20"/>
-        </w:rPr>
-        <w:t>SLURM Commands</w:t>
-      </w:r>
-    </w:p>
-    <w:p>
-      <w:pPr>
-        <w:rPr>
-          <w:rFonts w:ascii="Monaco" w:hAnsi="Monaco" w:cs="Monaco"/>
-          <w:b/>
-          <w:color w:val="000000" w:themeColor="text1"/>
-          <w:sz w:val="20"/>
-          <w:szCs w:val="20"/>
-        </w:rPr>
-      </w:pPr>
-    </w:p>
-    <w:p>
-      <w:pPr>
-        <w:rPr>
-          <w:rFonts w:ascii="Monaco" w:hAnsi="Monaco" w:cs="Monaco"/>
-          <w:color w:val="000000" w:themeColor="text1"/>
-          <w:sz w:val="20"/>
-          <w:szCs w:val="20"/>
-        </w:rPr>
-      </w:pPr>
+      <w:r>
+        <w:rPr>
+          <w:rFonts w:ascii="Monaco" w:hAnsi="Monaco" w:cs="Monaco"/>
+          <w:color w:val="000000" w:themeColor="text1"/>
+          <w:sz w:val="20"/>
+          <w:szCs w:val="20"/>
+        </w:rPr>
+        <w:t xml:space="preserve">tail -F </w:t>
+      </w:r>
       <w:proofErr w:type="spellStart"/>
       <w:r>
         <w:rPr>
@@ -443,7 +634,7 @@
           <w:sz w:val="20"/>
           <w:szCs w:val="20"/>
         </w:rPr>
-        <w:t>squeue</w:t>
+        <w:t>lidarSubmission.out</w:t>
       </w:r>
       <w:proofErr w:type="spellEnd"/>
       <w:r>
@@ -453,88 +644,10 @@
           <w:sz w:val="20"/>
           <w:szCs w:val="20"/>
         </w:rPr>
-        <w:t xml:space="preserve"> </w:t>
-      </w:r>
-      <w:r>
-        <w:rPr>
-          <w:rFonts w:ascii="Monaco" w:hAnsi="Monaco" w:cs="Monaco"/>
-          <w:color w:val="000000" w:themeColor="text1"/>
-          <w:sz w:val="20"/>
-          <w:szCs w:val="20"/>
-        </w:rPr>
-        <w:t>--u bcoll018 // check your jobs</w:t>
-      </w:r>
-    </w:p>
-    <w:p>
-      <w:pPr>
-        <w:rPr>
-          <w:rFonts w:ascii="Monaco" w:hAnsi="Monaco" w:cs="Monaco"/>
-          <w:color w:val="000000" w:themeColor="text1"/>
-          <w:sz w:val="20"/>
-          <w:szCs w:val="20"/>
-        </w:rPr>
-      </w:pPr>
-      <w:proofErr w:type="spellStart"/>
-      <w:r>
-        <w:rPr>
-          <w:rFonts w:ascii="Monaco" w:hAnsi="Monaco" w:cs="Monaco"/>
-          <w:color w:val="000000" w:themeColor="text1"/>
-          <w:sz w:val="20"/>
-          <w:szCs w:val="20"/>
-        </w:rPr>
-        <w:t>sbatch</w:t>
-      </w:r>
-      <w:proofErr w:type="spellEnd"/>
-      <w:r>
-        <w:rPr>
-          <w:rFonts w:ascii="Monaco" w:hAnsi="Monaco" w:cs="Monaco"/>
-          <w:color w:val="000000" w:themeColor="text1"/>
-          <w:sz w:val="20"/>
-          <w:szCs w:val="20"/>
-        </w:rPr>
-        <w:t xml:space="preserve"> lidarSubmission.sh // submit your job</w:t>
-      </w:r>
-    </w:p>
-    <w:p>
-      <w:pPr>
-        <w:rPr>
-          <w:rFonts w:ascii="Monaco" w:hAnsi="Monaco" w:cs="Monaco"/>
-          <w:b/>
-          <w:color w:val="000000" w:themeColor="text1"/>
-          <w:sz w:val="20"/>
-          <w:szCs w:val="20"/>
-        </w:rPr>
-      </w:pPr>
-      <w:r>
-        <w:rPr>
-          <w:rFonts w:ascii="Monaco" w:hAnsi="Monaco" w:cs="Monaco"/>
-          <w:color w:val="000000" w:themeColor="text1"/>
-          <w:sz w:val="20"/>
-          <w:szCs w:val="20"/>
-        </w:rPr>
-        <w:t xml:space="preserve">tail -F </w:t>
-      </w:r>
-      <w:proofErr w:type="spellStart"/>
-      <w:r>
-        <w:rPr>
-          <w:rFonts w:ascii="Monaco" w:hAnsi="Monaco" w:cs="Monaco"/>
-          <w:color w:val="000000" w:themeColor="text1"/>
-          <w:sz w:val="20"/>
-          <w:szCs w:val="20"/>
-        </w:rPr>
-        <w:t>lidarSubmission.out</w:t>
-      </w:r>
-      <w:proofErr w:type="spellEnd"/>
-      <w:r>
-        <w:rPr>
-          <w:rFonts w:ascii="Monaco" w:hAnsi="Monaco" w:cs="Monaco"/>
-          <w:color w:val="000000" w:themeColor="text1"/>
-          <w:sz w:val="20"/>
-          <w:szCs w:val="20"/>
-        </w:rPr>
         <w:t xml:space="preserve"> // watch the output file</w:t>
       </w:r>
     </w:p>
+    <w:bookmarkEnd w:id="0"/>
     <w:p>
       <w:pPr>
         <w:rPr>

</xml_diff>

<commit_message>
New files have been added that allow for a series of other features.  call_betasw.m is a matlab script that allows for calculation of the mueller matrix of seawater. The files in the folder 'LidarTuring' are used to generate batches of input files that can be submitted to a cluster
</commit_message>
<xml_diff>
--- a/TuringCLusterRun.docx
+++ b/TuringCLusterRun.docx
@@ -242,7 +242,113 @@
     </w:p>
     <w:p>
       <w:pPr>
+        <w:rPr>
+          <w:b/>
+        </w:rPr>
+      </w:pPr>
+    </w:p>
+    <w:p>
+      <w:pPr>
+        <w:rPr>
+          <w:b/>
+        </w:rPr>
+      </w:pPr>
+      <w:r>
+        <w:rPr>
+          <w:b/>
+        </w:rPr>
+        <w:t>Step 3</w:t>
+      </w:r>
+      <w:r>
+        <w:rPr>
+          <w:b/>
+        </w:rPr>
+        <w:t>:</w:t>
+      </w:r>
+      <w:r>
+        <w:rPr>
+          <w:b/>
+        </w:rPr>
+        <w:t xml:space="preserve"> </w:t>
+      </w:r>
+      <w:r>
+        <w:rPr>
+          <w:b/>
+        </w:rPr>
+        <w:t>Generate the Input Files</w:t>
+      </w:r>
+    </w:p>
+    <w:p>
+      <w:pPr>
         <w:pStyle w:val="ListParagraph"/>
+        <w:numPr>
+          <w:ilvl w:val="0"/>
+          <w:numId w:val="6"/>
+        </w:numPr>
+        <w:rPr>
+          <w:b/>
+        </w:rPr>
+      </w:pPr>
+      <w:r>
+        <w:rPr>
+          <w:b/>
+        </w:rPr>
+        <w:t xml:space="preserve">LidarMC_turingBatch.csv </w:t>
+      </w:r>
+      <w:r>
+        <w:t xml:space="preserve">– csv file containing all of the inputs for running </w:t>
+      </w:r>
+      <w:proofErr w:type="spellStart"/>
+      <w:r>
+        <w:t>LidarMC</w:t>
+      </w:r>
+      <w:proofErr w:type="spellEnd"/>
+      <w:r>
+        <w:t xml:space="preserve">++ for </w:t>
+      </w:r>
+      <w:r>
+        <w:rPr>
+          <w:i/>
+        </w:rPr>
+        <w:t>n</w:t>
+      </w:r>
+      <w:r>
+        <w:t xml:space="preserve"> number of different runs</w:t>
+      </w:r>
+    </w:p>
+    <w:p>
+      <w:pPr>
+        <w:pStyle w:val="ListParagraph"/>
+        <w:numPr>
+          <w:ilvl w:val="0"/>
+          <w:numId w:val="6"/>
+        </w:numPr>
+        <w:rPr>
+          <w:b/>
+        </w:rPr>
+      </w:pPr>
+      <w:r>
+        <w:rPr>
+          <w:b/>
+        </w:rPr>
+        <w:t xml:space="preserve">LidarInputGen.py – python script that generates </w:t>
+      </w:r>
+      <w:r>
+        <w:rPr>
+          <w:b/>
+          <w:i/>
+        </w:rPr>
+        <w:t>n</w:t>
+      </w:r>
+      <w:r>
+        <w:rPr>
+          <w:b/>
+        </w:rPr>
+        <w:t xml:space="preserve"> number of input files </w:t>
+      </w:r>
+    </w:p>
+    <w:p>
+      <w:pPr>
         <w:rPr>
           <w:rFonts w:ascii="Monaco" w:hAnsi="Monaco" w:cs="Monaco"/>
           <w:color w:val="000000" w:themeColor="text1"/>
@@ -273,7 +379,7 @@
         <w:rPr>
           <w:b/>
         </w:rPr>
-        <w:t>3</w:t>
+        <w:t>4</w:t>
       </w:r>
       <w:r>
         <w:rPr>
@@ -285,7 +391,86 @@
         <w:rPr>
           <w:b/>
         </w:rPr>
-        <w:t xml:space="preserve"> Run the make file</w:t>
+        <w:t xml:space="preserve"> </w:t>
+      </w:r>
+      <w:r>
+        <w:rPr>
+          <w:b/>
+        </w:rPr>
+        <w:t xml:space="preserve">Modify </w:t>
+      </w:r>
+      <w:proofErr w:type="spellStart"/>
+      <w:r>
+        <w:rPr>
+          <w:b/>
+        </w:rPr>
+        <w:t>LidarMC</w:t>
+      </w:r>
+      <w:proofErr w:type="spellEnd"/>
+      <w:r>
+        <w:rPr>
+          <w:b/>
+        </w:rPr>
+        <w:t>++ to take the desired input file</w:t>
+      </w:r>
+    </w:p>
+    <w:p>
+      <w:pPr>
+        <w:rPr>
+          <w:b/>
+        </w:rPr>
+      </w:pPr>
+    </w:p>
+    <w:p>
+      <w:pPr>
+        <w:rPr>
+          <w:b/>
+        </w:rPr>
+      </w:pPr>
+      <w:r>
+        <w:rPr>
+          <w:b/>
+        </w:rPr>
+        <w:t xml:space="preserve">Step </w:t>
+      </w:r>
+      <w:r>
+        <w:rPr>
+          <w:b/>
+        </w:rPr>
+        <w:t>5</w:t>
+      </w:r>
+      <w:r>
+        <w:rPr>
+          <w:b/>
+        </w:rPr>
+        <w:t>:</w:t>
+      </w:r>
+      <w:r>
+        <w:rPr>
+          <w:b/>
+        </w:rPr>
+        <w:t xml:space="preserve"> </w:t>
+      </w:r>
+      <w:r>
+        <w:rPr>
+          <w:b/>
+        </w:rPr>
+        <w:t xml:space="preserve">Use the </w:t>
+      </w:r>
+      <w:proofErr w:type="spellStart"/>
+      <w:r>
+        <w:rPr>
+          <w:b/>
+          <w:i/>
+        </w:rPr>
+        <w:t>makefile</w:t>
+      </w:r>
+      <w:proofErr w:type="spellEnd"/>
+      <w:r>
+        <w:rPr>
+          <w:b/>
+        </w:rPr>
+        <w:t xml:space="preserve"> to compile each individual run</w:t>
       </w:r>
     </w:p>
     <w:p>
@@ -343,13 +528,7 @@
         <w:rPr>
           <w:b/>
         </w:rPr>
-        <w:t xml:space="preserve">Step </w:t>
-      </w:r>
-      <w:r>
-        <w:rPr>
-          <w:b/>
-        </w:rPr>
-        <w:t>4</w:t>
+        <w:t>Step 6</w:t>
       </w:r>
       <w:r>
         <w:rPr>
@@ -404,12 +583,40 @@
     <w:p>
       <w:pPr>
         <w:rPr>
-          <w:rFonts w:ascii="Monaco" w:hAnsi="Monaco" w:cs="Monaco"/>
-          <w:color w:val="000000" w:themeColor="text1"/>
-          <w:sz w:val="20"/>
-          <w:szCs w:val="20"/>
-        </w:rPr>
-      </w:pPr>
+          <w:b/>
+        </w:rPr>
+      </w:pPr>
+    </w:p>
+    <w:p>
+      <w:pPr>
+        <w:rPr>
+          <w:b/>
+        </w:rPr>
+      </w:pPr>
+      <w:r>
+        <w:rPr>
+          <w:b/>
+        </w:rPr>
+        <w:t>Step 7</w:t>
+      </w:r>
+      <w:r>
+        <w:rPr>
+          <w:b/>
+        </w:rPr>
+        <w:t>:</w:t>
+      </w:r>
+      <w:r>
+        <w:rPr>
+          <w:b/>
+        </w:rPr>
+        <w:t xml:space="preserve"> </w:t>
+      </w:r>
+      <w:r>
+        <w:rPr>
+          <w:b/>
+        </w:rPr>
+        <w:t>Check that each file is running and hasn’t failed</w:t>
+      </w:r>
     </w:p>
     <w:p>
       <w:pPr>
@@ -421,26 +628,69 @@
           <w:szCs w:val="20"/>
         </w:rPr>
       </w:pPr>
-    </w:p>
-    <w:p>
-      <w:pPr>
-        <w:rPr>
-          <w:rFonts w:ascii="Monaco" w:hAnsi="Monaco" w:cs="Monaco"/>
-          <w:color w:val="000000" w:themeColor="text1"/>
-          <w:sz w:val="20"/>
-          <w:szCs w:val="20"/>
-        </w:rPr>
-      </w:pPr>
-    </w:p>
-    <w:p>
-      <w:pPr>
-        <w:rPr>
-          <w:rFonts w:ascii="Monaco" w:hAnsi="Monaco" w:cs="Monaco"/>
-          <w:color w:val="000000" w:themeColor="text1"/>
-          <w:sz w:val="20"/>
-          <w:szCs w:val="20"/>
-        </w:rPr>
-      </w:pPr>
+      <w:proofErr w:type="spellStart"/>
+      <w:r>
+        <w:rPr>
+          <w:rFonts w:ascii="Monaco" w:hAnsi="Monaco" w:cs="Monaco"/>
+          <w:color w:val="000000" w:themeColor="text1"/>
+          <w:sz w:val="20"/>
+          <w:szCs w:val="20"/>
+        </w:rPr>
+        <w:t>squeue</w:t>
+      </w:r>
+      <w:proofErr w:type="spellEnd"/>
+      <w:r>
+        <w:rPr>
+          <w:rFonts w:ascii="Monaco" w:hAnsi="Monaco" w:cs="Monaco"/>
+          <w:color w:val="000000" w:themeColor="text1"/>
+          <w:sz w:val="20"/>
+          <w:szCs w:val="20"/>
+        </w:rPr>
+        <w:t xml:space="preserve"> -u bcoll018</w:t>
+      </w:r>
+    </w:p>
+    <w:p>
+      <w:pPr>
+        <w:rPr>
+          <w:rFonts w:ascii="Monaco" w:hAnsi="Monaco" w:cs="Monaco"/>
+          <w:color w:val="000000" w:themeColor="text1"/>
+          <w:sz w:val="20"/>
+          <w:szCs w:val="20"/>
+        </w:rPr>
+      </w:pPr>
+    </w:p>
+    <w:p>
+      <w:pPr>
+        <w:pStyle w:val="ListParagraph"/>
+        <w:rPr>
+          <w:rFonts w:ascii="Monaco" w:hAnsi="Monaco" w:cs="Monaco"/>
+          <w:color w:val="000000" w:themeColor="text1"/>
+          <w:sz w:val="20"/>
+          <w:szCs w:val="20"/>
+        </w:rPr>
+      </w:pPr>
+    </w:p>
+    <w:p>
+      <w:pPr>
+        <w:rPr>
+          <w:rFonts w:ascii="Monaco" w:hAnsi="Monaco" w:cs="Monaco"/>
+          <w:color w:val="000000" w:themeColor="text1"/>
+          <w:sz w:val="20"/>
+          <w:szCs w:val="20"/>
+        </w:rPr>
+      </w:pPr>
+    </w:p>
+    <w:p>
+      <w:pPr>
+        <w:rPr>
+          <w:rFonts w:ascii="Monaco" w:hAnsi="Monaco" w:cs="Monaco"/>
+          <w:color w:val="000000" w:themeColor="text1"/>
+          <w:sz w:val="20"/>
+          <w:szCs w:val="20"/>
+        </w:rPr>
+      </w:pPr>
+      <w:bookmarkStart w:id="0" w:name="_GoBack"/>
+      <w:bookmarkEnd w:id="0"/>
     </w:p>
     <w:p>
       <w:pPr>
@@ -616,7 +866,6 @@
           <w:szCs w:val="20"/>
         </w:rPr>
       </w:pPr>
-      <w:bookmarkStart w:id="0" w:name="_GoBack"/>
       <w:r>
         <w:rPr>
           <w:rFonts w:ascii="Monaco" w:hAnsi="Monaco" w:cs="Monaco"/>
@@ -647,7 +896,6 @@
         <w:t xml:space="preserve"> // watch the output file</w:t>
       </w:r>
     </w:p>
-    <w:bookmarkEnd w:id="0"/>
     <w:p>
       <w:pPr>
         <w:rPr>
@@ -780,6 +1028,456 @@
 <file path=word/numbering.xml><?xml version="1.0" encoding="utf-8"?>
 <w:numbering xmlns:wpc="http://schemas.microsoft.com/office/word/2010/wordprocessingCanvas" xmlns:cx="http://schemas.microsoft.com/office/drawing/2014/chartex" xmlns:cx1="http://schemas.microsoft.com/office/drawing/2015/9/8/chartex" xmlns:cx2="http://schemas.microsoft.com/office/drawing/2015/10/21/chartex" xmlns:cx3="http://schemas.microsoft.com/office/drawing/2016/5/9/chartex" xmlns:cx4="http://schemas.microsoft.com/office/drawing/2016/5/10/chartex" xmlns:cx5="http://schemas.microsoft.com/office/drawing/2016/5/11/chartex" xmlns:cx6="http://schemas.microsoft.com/office/drawing/2016/5/12/chartex" xmlns:cx7="http://schemas.microsoft.com/office/drawing/2016/5/13/chartex" xmlns:cx8="http://schemas.microsoft.com/office/drawing/2016/5/14/chartex" xmlns:mc="http://schemas.openxmlformats.org/markup-compatibility/2006" xmlns:aink="http://schemas.microsoft.com/office/drawing/2016/ink" xmlns:am3d="http://schemas.microsoft.com/office/drawing/2017/model3d" xmlns:o="urn:schemas-microsoft-com:office:office" xmlns:r="http://schemas.openxmlformats.org/officeDocument/2006/relationships" xmlns:m="http://schemas.openxmlformats.org/officeDocument/2006/math" xmlns:v="urn:schemas-microsoft-com:vml" xmlns:wp14="http://schemas.microsoft.com/office/word/2010/wordprocessingDrawing" xmlns:wp="http://schemas.openxmlformats.org/drawingml/2006/wordprocessingDrawing" xmlns:w10="urn:schemas-microsoft-com:office:word" xmlns:w="http://schemas.openxmlformats.org/wordprocessingml/2006/main" xmlns:w14="http://schemas.microsoft.com/office/word/2010/wordml" xmlns:w15="http://schemas.microsoft.com/office/word/2012/wordml" xmlns:w16cid="http://schemas.microsoft.com/office/word/2016/wordml/cid" xmlns:w16se="http://schemas.microsoft.com/office/word/2015/wordml/symex" xmlns:wpg="http://schemas.microsoft.com/office/word/2010/wordprocessingGroup" xmlns:wpi="http://schemas.microsoft.com/office/word/2010/wordprocessingInk" xmlns:wne="http://schemas.microsoft.com/office/word/2006/wordml" xmlns:wps="http://schemas.microsoft.com/office/word/2010/wordprocessingShape" mc:Ignorable="w14 w15 w16se w16cid wp14">
   <w:abstractNum w:abstractNumId="0" w15:restartNumberingAfterBreak="0">
+    <w:nsid w:val="0B461AE3"/>
+    <w:multiLevelType w:val="hybridMultilevel"/>
+    <w:tmpl w:val="5ACA6A22"/>
+    <w:lvl w:ilvl="0" w:tplc="6E3EBEA8">
+      <w:numFmt w:val="bullet"/>
+      <w:lvlText w:val="-"/>
+      <w:lvlJc w:val="left"/>
+      <w:pPr>
+        <w:ind w:left="720" w:hanging="360"/>
+      </w:pPr>
+      <w:rPr>
+        <w:rFonts w:ascii="Calibri" w:eastAsiaTheme="minorHAnsi" w:hAnsi="Calibri" w:cs="Calibri" w:hint="default"/>
+      </w:rPr>
+    </w:lvl>
+    <w:lvl w:ilvl="1" w:tplc="04090003" w:tentative="1">
+      <w:start w:val="1"/>
+      <w:numFmt w:val="bullet"/>
+      <w:lvlText w:val="o"/>
+      <w:lvlJc w:val="left"/>
+      <w:pPr>
+        <w:ind w:left="1440" w:hanging="360"/>
+      </w:pPr>
+      <w:rPr>
+        <w:rFonts w:ascii="Courier New" w:hAnsi="Courier New" w:cs="Courier New" w:hint="default"/>
+      </w:rPr>
+    </w:lvl>
+    <w:lvl w:ilvl="2" w:tplc="04090005" w:tentative="1">
+      <w:start w:val="1"/>
+      <w:numFmt w:val="bullet"/>
+      <w:lvlText w:val=""/>
+      <w:lvlJc w:val="left"/>
+      <w:pPr>
+        <w:ind w:left="2160" w:hanging="360"/>
+      </w:pPr>
+      <w:rPr>
+        <w:rFonts w:ascii="Wingdings" w:hAnsi="Wingdings" w:hint="default"/>
+      </w:rPr>
+    </w:lvl>
+    <w:lvl w:ilvl="3" w:tplc="04090001" w:tentative="1">
+      <w:start w:val="1"/>
+      <w:numFmt w:val="bullet"/>
+      <w:lvlText w:val=""/>
+      <w:lvlJc w:val="left"/>
+      <w:pPr>
+        <w:ind w:left="2880" w:hanging="360"/>
+      </w:pPr>
+      <w:rPr>
+        <w:rFonts w:ascii="Symbol" w:hAnsi="Symbol" w:hint="default"/>
+      </w:rPr>
+    </w:lvl>
+    <w:lvl w:ilvl="4" w:tplc="04090003" w:tentative="1">
+      <w:start w:val="1"/>
+      <w:numFmt w:val="bullet"/>
+      <w:lvlText w:val="o"/>
+      <w:lvlJc w:val="left"/>
+      <w:pPr>
+        <w:ind w:left="3600" w:hanging="360"/>
+      </w:pPr>
+      <w:rPr>
+        <w:rFonts w:ascii="Courier New" w:hAnsi="Courier New" w:cs="Courier New" w:hint="default"/>
+      </w:rPr>
+    </w:lvl>
+    <w:lvl w:ilvl="5" w:tplc="04090005" w:tentative="1">
+      <w:start w:val="1"/>
+      <w:numFmt w:val="bullet"/>
+      <w:lvlText w:val=""/>
+      <w:lvlJc w:val="left"/>
+      <w:pPr>
+        <w:ind w:left="4320" w:hanging="360"/>
+      </w:pPr>
+      <w:rPr>
+        <w:rFonts w:ascii="Wingdings" w:hAnsi="Wingdings" w:hint="default"/>
+      </w:rPr>
+    </w:lvl>
+    <w:lvl w:ilvl="6" w:tplc="04090001" w:tentative="1">
+      <w:start w:val="1"/>
+      <w:numFmt w:val="bullet"/>
+      <w:lvlText w:val=""/>
+      <w:lvlJc w:val="left"/>
+      <w:pPr>
+        <w:ind w:left="5040" w:hanging="360"/>
+      </w:pPr>
+      <w:rPr>
+        <w:rFonts w:ascii="Symbol" w:hAnsi="Symbol" w:hint="default"/>
+      </w:rPr>
+    </w:lvl>
+    <w:lvl w:ilvl="7" w:tplc="04090003" w:tentative="1">
+      <w:start w:val="1"/>
+      <w:numFmt w:val="bullet"/>
+      <w:lvlText w:val="o"/>
+      <w:lvlJc w:val="left"/>
+      <w:pPr>
+        <w:ind w:left="5760" w:hanging="360"/>
+      </w:pPr>
+      <w:rPr>
+        <w:rFonts w:ascii="Courier New" w:hAnsi="Courier New" w:cs="Courier New" w:hint="default"/>
+      </w:rPr>
+    </w:lvl>
+    <w:lvl w:ilvl="8" w:tplc="04090005" w:tentative="1">
+      <w:start w:val="1"/>
+      <w:numFmt w:val="bullet"/>
+      <w:lvlText w:val=""/>
+      <w:lvlJc w:val="left"/>
+      <w:pPr>
+        <w:ind w:left="6480" w:hanging="360"/>
+      </w:pPr>
+      <w:rPr>
+        <w:rFonts w:ascii="Wingdings" w:hAnsi="Wingdings" w:hint="default"/>
+      </w:rPr>
+    </w:lvl>
+  </w:abstractNum>
+  <w:abstractNum w:abstractNumId="1" w15:restartNumberingAfterBreak="0">
+    <w:nsid w:val="1CD67EB5"/>
+    <w:multiLevelType w:val="hybridMultilevel"/>
+    <w:tmpl w:val="909ADDFA"/>
+    <w:lvl w:ilvl="0" w:tplc="04090001">
+      <w:start w:val="1"/>
+      <w:numFmt w:val="bullet"/>
+      <w:lvlText w:val=""/>
+      <w:lvlJc w:val="left"/>
+      <w:pPr>
+        <w:ind w:left="720" w:hanging="360"/>
+      </w:pPr>
+      <w:rPr>
+        <w:rFonts w:ascii="Symbol" w:hAnsi="Symbol" w:hint="default"/>
+      </w:rPr>
+    </w:lvl>
+    <w:lvl w:ilvl="1" w:tplc="04090003" w:tentative="1">
+      <w:start w:val="1"/>
+      <w:numFmt w:val="bullet"/>
+      <w:lvlText w:val="o"/>
+      <w:lvlJc w:val="left"/>
+      <w:pPr>
+        <w:ind w:left="1440" w:hanging="360"/>
+      </w:pPr>
+      <w:rPr>
+        <w:rFonts w:ascii="Courier New" w:hAnsi="Courier New" w:cs="Courier New" w:hint="default"/>
+      </w:rPr>
+    </w:lvl>
+    <w:lvl w:ilvl="2" w:tplc="04090005" w:tentative="1">
+      <w:start w:val="1"/>
+      <w:numFmt w:val="bullet"/>
+      <w:lvlText w:val=""/>
+      <w:lvlJc w:val="left"/>
+      <w:pPr>
+        <w:ind w:left="2160" w:hanging="360"/>
+      </w:pPr>
+      <w:rPr>
+        <w:rFonts w:ascii="Wingdings" w:hAnsi="Wingdings" w:hint="default"/>
+      </w:rPr>
+    </w:lvl>
+    <w:lvl w:ilvl="3" w:tplc="04090001" w:tentative="1">
+      <w:start w:val="1"/>
+      <w:numFmt w:val="bullet"/>
+      <w:lvlText w:val=""/>
+      <w:lvlJc w:val="left"/>
+      <w:pPr>
+        <w:ind w:left="2880" w:hanging="360"/>
+      </w:pPr>
+      <w:rPr>
+        <w:rFonts w:ascii="Symbol" w:hAnsi="Symbol" w:hint="default"/>
+      </w:rPr>
+    </w:lvl>
+    <w:lvl w:ilvl="4" w:tplc="04090003" w:tentative="1">
+      <w:start w:val="1"/>
+      <w:numFmt w:val="bullet"/>
+      <w:lvlText w:val="o"/>
+      <w:lvlJc w:val="left"/>
+      <w:pPr>
+        <w:ind w:left="3600" w:hanging="360"/>
+      </w:pPr>
+      <w:rPr>
+        <w:rFonts w:ascii="Courier New" w:hAnsi="Courier New" w:cs="Courier New" w:hint="default"/>
+      </w:rPr>
+    </w:lvl>
+    <w:lvl w:ilvl="5" w:tplc="04090005" w:tentative="1">
+      <w:start w:val="1"/>
+      <w:numFmt w:val="bullet"/>
+      <w:lvlText w:val=""/>
+      <w:lvlJc w:val="left"/>
+      <w:pPr>
+        <w:ind w:left="4320" w:hanging="360"/>
+      </w:pPr>
+      <w:rPr>
+        <w:rFonts w:ascii="Wingdings" w:hAnsi="Wingdings" w:hint="default"/>
+      </w:rPr>
+    </w:lvl>
+    <w:lvl w:ilvl="6" w:tplc="04090001" w:tentative="1">
+      <w:start w:val="1"/>
+      <w:numFmt w:val="bullet"/>
+      <w:lvlText w:val=""/>
+      <w:lvlJc w:val="left"/>
+      <w:pPr>
+        <w:ind w:left="5040" w:hanging="360"/>
+      </w:pPr>
+      <w:rPr>
+        <w:rFonts w:ascii="Symbol" w:hAnsi="Symbol" w:hint="default"/>
+      </w:rPr>
+    </w:lvl>
+    <w:lvl w:ilvl="7" w:tplc="04090003" w:tentative="1">
+      <w:start w:val="1"/>
+      <w:numFmt w:val="bullet"/>
+      <w:lvlText w:val="o"/>
+      <w:lvlJc w:val="left"/>
+      <w:pPr>
+        <w:ind w:left="5760" w:hanging="360"/>
+      </w:pPr>
+      <w:rPr>
+        <w:rFonts w:ascii="Courier New" w:hAnsi="Courier New" w:cs="Courier New" w:hint="default"/>
+      </w:rPr>
+    </w:lvl>
+    <w:lvl w:ilvl="8" w:tplc="04090005" w:tentative="1">
+      <w:start w:val="1"/>
+      <w:numFmt w:val="bullet"/>
+      <w:lvlText w:val=""/>
+      <w:lvlJc w:val="left"/>
+      <w:pPr>
+        <w:ind w:left="6480" w:hanging="360"/>
+      </w:pPr>
+      <w:rPr>
+        <w:rFonts w:ascii="Wingdings" w:hAnsi="Wingdings" w:hint="default"/>
+      </w:rPr>
+    </w:lvl>
+  </w:abstractNum>
+  <w:abstractNum w:abstractNumId="2" w15:restartNumberingAfterBreak="0">
+    <w:nsid w:val="1FBA6C9F"/>
+    <w:multiLevelType w:val="hybridMultilevel"/>
+    <w:tmpl w:val="BC9EA8C6"/>
+    <w:lvl w:ilvl="0" w:tplc="5F140DFC">
+      <w:numFmt w:val="bullet"/>
+      <w:lvlText w:val="-"/>
+      <w:lvlJc w:val="left"/>
+      <w:pPr>
+        <w:ind w:left="1080" w:hanging="360"/>
+      </w:pPr>
+      <w:rPr>
+        <w:rFonts w:ascii="Calibri" w:eastAsiaTheme="minorHAnsi" w:hAnsi="Calibri" w:cs="Calibri" w:hint="default"/>
+      </w:rPr>
+    </w:lvl>
+    <w:lvl w:ilvl="1" w:tplc="04090003" w:tentative="1">
+      <w:start w:val="1"/>
+      <w:numFmt w:val="bullet"/>
+      <w:lvlText w:val="o"/>
+      <w:lvlJc w:val="left"/>
+      <w:pPr>
+        <w:ind w:left="1800" w:hanging="360"/>
+      </w:pPr>
+      <w:rPr>
+        <w:rFonts w:ascii="Courier New" w:hAnsi="Courier New" w:cs="Courier New" w:hint="default"/>
+      </w:rPr>
+    </w:lvl>
+    <w:lvl w:ilvl="2" w:tplc="04090005" w:tentative="1">
+      <w:start w:val="1"/>
+      <w:numFmt w:val="bullet"/>
+      <w:lvlText w:val=""/>
+      <w:lvlJc w:val="left"/>
+      <w:pPr>
+        <w:ind w:left="2520" w:hanging="360"/>
+      </w:pPr>
+      <w:rPr>
+        <w:rFonts w:ascii="Wingdings" w:hAnsi="Wingdings" w:hint="default"/>
+      </w:rPr>
+    </w:lvl>
+    <w:lvl w:ilvl="3" w:tplc="04090001" w:tentative="1">
+      <w:start w:val="1"/>
+      <w:numFmt w:val="bullet"/>
+      <w:lvlText w:val=""/>
+      <w:lvlJc w:val="left"/>
+      <w:pPr>
+        <w:ind w:left="3240" w:hanging="360"/>
+      </w:pPr>
+      <w:rPr>
+        <w:rFonts w:ascii="Symbol" w:hAnsi="Symbol" w:hint="default"/>
+      </w:rPr>
+    </w:lvl>
+    <w:lvl w:ilvl="4" w:tplc="04090003" w:tentative="1">
+      <w:start w:val="1"/>
+      <w:numFmt w:val="bullet"/>
+      <w:lvlText w:val="o"/>
+      <w:lvlJc w:val="left"/>
+      <w:pPr>
+        <w:ind w:left="3960" w:hanging="360"/>
+      </w:pPr>
+      <w:rPr>
+        <w:rFonts w:ascii="Courier New" w:hAnsi="Courier New" w:cs="Courier New" w:hint="default"/>
+      </w:rPr>
+    </w:lvl>
+    <w:lvl w:ilvl="5" w:tplc="04090005" w:tentative="1">
+      <w:start w:val="1"/>
+      <w:numFmt w:val="bullet"/>
+      <w:lvlText w:val=""/>
+      <w:lvlJc w:val="left"/>
+      <w:pPr>
+        <w:ind w:left="4680" w:hanging="360"/>
+      </w:pPr>
+      <w:rPr>
+        <w:rFonts w:ascii="Wingdings" w:hAnsi="Wingdings" w:hint="default"/>
+      </w:rPr>
+    </w:lvl>
+    <w:lvl w:ilvl="6" w:tplc="04090001" w:tentative="1">
+      <w:start w:val="1"/>
+      <w:numFmt w:val="bullet"/>
+      <w:lvlText w:val=""/>
+      <w:lvlJc w:val="left"/>
+      <w:pPr>
+        <w:ind w:left="5400" w:hanging="360"/>
+      </w:pPr>
+      <w:rPr>
+        <w:rFonts w:ascii="Symbol" w:hAnsi="Symbol" w:hint="default"/>
+      </w:rPr>
+    </w:lvl>
+    <w:lvl w:ilvl="7" w:tplc="04090003" w:tentative="1">
+      <w:start w:val="1"/>
+      <w:numFmt w:val="bullet"/>
+      <w:lvlText w:val="o"/>
+      <w:lvlJc w:val="left"/>
+      <w:pPr>
+        <w:ind w:left="6120" w:hanging="360"/>
+      </w:pPr>
+      <w:rPr>
+        <w:rFonts w:ascii="Courier New" w:hAnsi="Courier New" w:cs="Courier New" w:hint="default"/>
+      </w:rPr>
+    </w:lvl>
+    <w:lvl w:ilvl="8" w:tplc="04090005" w:tentative="1">
+      <w:start w:val="1"/>
+      <w:numFmt w:val="bullet"/>
+      <w:lvlText w:val=""/>
+      <w:lvlJc w:val="left"/>
+      <w:pPr>
+        <w:ind w:left="6840" w:hanging="360"/>
+      </w:pPr>
+      <w:rPr>
+        <w:rFonts w:ascii="Wingdings" w:hAnsi="Wingdings" w:hint="default"/>
+      </w:rPr>
+    </w:lvl>
+  </w:abstractNum>
+  <w:abstractNum w:abstractNumId="3" w15:restartNumberingAfterBreak="0">
+    <w:nsid w:val="2575231A"/>
+    <w:multiLevelType w:val="hybridMultilevel"/>
+    <w:tmpl w:val="C1A09BA8"/>
+    <w:lvl w:ilvl="0" w:tplc="04090001">
+      <w:start w:val="1"/>
+      <w:numFmt w:val="bullet"/>
+      <w:lvlText w:val=""/>
+      <w:lvlJc w:val="left"/>
+      <w:pPr>
+        <w:ind w:left="1440" w:hanging="360"/>
+      </w:pPr>
+      <w:rPr>
+        <w:rFonts w:ascii="Symbol" w:hAnsi="Symbol" w:hint="default"/>
+      </w:rPr>
+    </w:lvl>
+    <w:lvl w:ilvl="1" w:tplc="04090003" w:tentative="1">
+      <w:start w:val="1"/>
+      <w:numFmt w:val="bullet"/>
+      <w:lvlText w:val="o"/>
+      <w:lvlJc w:val="left"/>
+      <w:pPr>
+        <w:ind w:left="2160" w:hanging="360"/>
+      </w:pPr>
+      <w:rPr>
+        <w:rFonts w:ascii="Courier New" w:hAnsi="Courier New" w:cs="Courier New" w:hint="default"/>
+      </w:rPr>
+    </w:lvl>
+    <w:lvl w:ilvl="2" w:tplc="04090005" w:tentative="1">
+      <w:start w:val="1"/>
+      <w:numFmt w:val="bullet"/>
+      <w:lvlText w:val=""/>
+      <w:lvlJc w:val="left"/>
+      <w:pPr>
+        <w:ind w:left="2880" w:hanging="360"/>
+      </w:pPr>
+      <w:rPr>
+        <w:rFonts w:ascii="Wingdings" w:hAnsi="Wingdings" w:hint="default"/>
+      </w:rPr>
+    </w:lvl>
+    <w:lvl w:ilvl="3" w:tplc="04090001" w:tentative="1">
+      <w:start w:val="1"/>
+      <w:numFmt w:val="bullet"/>
+      <w:lvlText w:val=""/>
+      <w:lvlJc w:val="left"/>
+      <w:pPr>
+        <w:ind w:left="3600" w:hanging="360"/>
+      </w:pPr>
+      <w:rPr>
+        <w:rFonts w:ascii="Symbol" w:hAnsi="Symbol" w:hint="default"/>
+      </w:rPr>
+    </w:lvl>
+    <w:lvl w:ilvl="4" w:tplc="04090003" w:tentative="1">
+      <w:start w:val="1"/>
+      <w:numFmt w:val="bullet"/>
+      <w:lvlText w:val="o"/>
+      <w:lvlJc w:val="left"/>
+      <w:pPr>
+        <w:ind w:left="4320" w:hanging="360"/>
+      </w:pPr>
+      <w:rPr>
+        <w:rFonts w:ascii="Courier New" w:hAnsi="Courier New" w:cs="Courier New" w:hint="default"/>
+      </w:rPr>
+    </w:lvl>
+    <w:lvl w:ilvl="5" w:tplc="04090005" w:tentative="1">
+      <w:start w:val="1"/>
+      <w:numFmt w:val="bullet"/>
+      <w:lvlText w:val=""/>
+      <w:lvlJc w:val="left"/>
+      <w:pPr>
+        <w:ind w:left="5040" w:hanging="360"/>
+      </w:pPr>
+      <w:rPr>
+        <w:rFonts w:ascii="Wingdings" w:hAnsi="Wingdings" w:hint="default"/>
+      </w:rPr>
+    </w:lvl>
+    <w:lvl w:ilvl="6" w:tplc="04090001" w:tentative="1">
+      <w:start w:val="1"/>
+      <w:numFmt w:val="bullet"/>
+      <w:lvlText w:val=""/>
+      <w:lvlJc w:val="left"/>
+      <w:pPr>
+        <w:ind w:left="5760" w:hanging="360"/>
+      </w:pPr>
+      <w:rPr>
+        <w:rFonts w:ascii="Symbol" w:hAnsi="Symbol" w:hint="default"/>
+      </w:rPr>
+    </w:lvl>
+    <w:lvl w:ilvl="7" w:tplc="04090003" w:tentative="1">
+      <w:start w:val="1"/>
+      <w:numFmt w:val="bullet"/>
+      <w:lvlText w:val="o"/>
+      <w:lvlJc w:val="left"/>
+      <w:pPr>
+        <w:ind w:left="6480" w:hanging="360"/>
+      </w:pPr>
+      <w:rPr>
+        <w:rFonts w:ascii="Courier New" w:hAnsi="Courier New" w:cs="Courier New" w:hint="default"/>
+      </w:rPr>
+    </w:lvl>
+    <w:lvl w:ilvl="8" w:tplc="04090005" w:tentative="1">
+      <w:start w:val="1"/>
+      <w:numFmt w:val="bullet"/>
+      <w:lvlText w:val=""/>
+      <w:lvlJc w:val="left"/>
+      <w:pPr>
+        <w:ind w:left="7200" w:hanging="360"/>
+      </w:pPr>
+      <w:rPr>
+        <w:rFonts w:ascii="Wingdings" w:hAnsi="Wingdings" w:hint="default"/>
+      </w:rPr>
+    </w:lvl>
+  </w:abstractNum>
+  <w:abstractNum w:abstractNumId="4" w15:restartNumberingAfterBreak="0">
     <w:nsid w:val="4D585D23"/>
     <w:multiLevelType w:val="hybridMultilevel"/>
     <w:tmpl w:val="33B2AEB8"/>
@@ -891,8 +1589,135 @@
       </w:rPr>
     </w:lvl>
   </w:abstractNum>
+  <w:abstractNum w:abstractNumId="5" w15:restartNumberingAfterBreak="0">
+    <w:nsid w:val="703B5975"/>
+    <w:multiLevelType w:val="hybridMultilevel"/>
+    <w:tmpl w:val="A79C9A6A"/>
+    <w:lvl w:ilvl="0" w:tplc="6E3EBEA8">
+      <w:numFmt w:val="bullet"/>
+      <w:lvlText w:val="-"/>
+      <w:lvlJc w:val="left"/>
+      <w:pPr>
+        <w:ind w:left="720" w:hanging="360"/>
+      </w:pPr>
+      <w:rPr>
+        <w:rFonts w:ascii="Calibri" w:eastAsiaTheme="minorHAnsi" w:hAnsi="Calibri" w:cs="Calibri" w:hint="default"/>
+      </w:rPr>
+    </w:lvl>
+    <w:lvl w:ilvl="1" w:tplc="04090003" w:tentative="1">
+      <w:start w:val="1"/>
+      <w:numFmt w:val="bullet"/>
+      <w:lvlText w:val="o"/>
+      <w:lvlJc w:val="left"/>
+      <w:pPr>
+        <w:ind w:left="1440" w:hanging="360"/>
+      </w:pPr>
+      <w:rPr>
+        <w:rFonts w:ascii="Courier New" w:hAnsi="Courier New" w:cs="Courier New" w:hint="default"/>
+      </w:rPr>
+    </w:lvl>
+    <w:lvl w:ilvl="2" w:tplc="04090005" w:tentative="1">
+      <w:start w:val="1"/>
+      <w:numFmt w:val="bullet"/>
+      <w:lvlText w:val=""/>
+      <w:lvlJc w:val="left"/>
+      <w:pPr>
+        <w:ind w:left="2160" w:hanging="360"/>
+      </w:pPr>
+      <w:rPr>
+        <w:rFonts w:ascii="Wingdings" w:hAnsi="Wingdings" w:hint="default"/>
+      </w:rPr>
+    </w:lvl>
+    <w:lvl w:ilvl="3" w:tplc="04090001" w:tentative="1">
+      <w:start w:val="1"/>
+      <w:numFmt w:val="bullet"/>
+      <w:lvlText w:val=""/>
+      <w:lvlJc w:val="left"/>
+      <w:pPr>
+        <w:ind w:left="2880" w:hanging="360"/>
+      </w:pPr>
+      <w:rPr>
+        <w:rFonts w:ascii="Symbol" w:hAnsi="Symbol" w:hint="default"/>
+      </w:rPr>
+    </w:lvl>
+    <w:lvl w:ilvl="4" w:tplc="04090003" w:tentative="1">
+      <w:start w:val="1"/>
+      <w:numFmt w:val="bullet"/>
+      <w:lvlText w:val="o"/>
+      <w:lvlJc w:val="left"/>
+      <w:pPr>
+        <w:ind w:left="3600" w:hanging="360"/>
+      </w:pPr>
+      <w:rPr>
+        <w:rFonts w:ascii="Courier New" w:hAnsi="Courier New" w:cs="Courier New" w:hint="default"/>
+      </w:rPr>
+    </w:lvl>
+    <w:lvl w:ilvl="5" w:tplc="04090005" w:tentative="1">
+      <w:start w:val="1"/>
+      <w:numFmt w:val="bullet"/>
+      <w:lvlText w:val=""/>
+      <w:lvlJc w:val="left"/>
+      <w:pPr>
+        <w:ind w:left="4320" w:hanging="360"/>
+      </w:pPr>
+      <w:rPr>
+        <w:rFonts w:ascii="Wingdings" w:hAnsi="Wingdings" w:hint="default"/>
+      </w:rPr>
+    </w:lvl>
+    <w:lvl w:ilvl="6" w:tplc="04090001" w:tentative="1">
+      <w:start w:val="1"/>
+      <w:numFmt w:val="bullet"/>
+      <w:lvlText w:val=""/>
+      <w:lvlJc w:val="left"/>
+      <w:pPr>
+        <w:ind w:left="5040" w:hanging="360"/>
+      </w:pPr>
+      <w:rPr>
+        <w:rFonts w:ascii="Symbol" w:hAnsi="Symbol" w:hint="default"/>
+      </w:rPr>
+    </w:lvl>
+    <w:lvl w:ilvl="7" w:tplc="04090003" w:tentative="1">
+      <w:start w:val="1"/>
+      <w:numFmt w:val="bullet"/>
+      <w:lvlText w:val="o"/>
+      <w:lvlJc w:val="left"/>
+      <w:pPr>
+        <w:ind w:left="5760" w:hanging="360"/>
+      </w:pPr>
+      <w:rPr>
+        <w:rFonts w:ascii="Courier New" w:hAnsi="Courier New" w:cs="Courier New" w:hint="default"/>
+      </w:rPr>
+    </w:lvl>
+    <w:lvl w:ilvl="8" w:tplc="04090005" w:tentative="1">
+      <w:start w:val="1"/>
+      <w:numFmt w:val="bullet"/>
+      <w:lvlText w:val=""/>
+      <w:lvlJc w:val="left"/>
+      <w:pPr>
+        <w:ind w:left="6480" w:hanging="360"/>
+      </w:pPr>
+      <w:rPr>
+        <w:rFonts w:ascii="Wingdings" w:hAnsi="Wingdings" w:hint="default"/>
+      </w:rPr>
+    </w:lvl>
+  </w:abstractNum>
   <w:num w:numId="1">
+    <w:abstractNumId w:val="4"/>
+  </w:num>
+  <w:num w:numId="2">
+    <w:abstractNumId w:val="2"/>
+  </w:num>
+  <w:num w:numId="3">
+    <w:abstractNumId w:val="5"/>
+  </w:num>
+  <w:num w:numId="4">
     <w:abstractNumId w:val="0"/>
+  </w:num>
+  <w:num w:numId="5">
+    <w:abstractNumId w:val="3"/>
+  </w:num>
+  <w:num w:numId="6">
+    <w:abstractNumId w:val="1"/>
   </w:num>
 </w:numbering>
 </file>

</xml_diff>